<commit_message>
+ new email for users who didnt take loan and reapplies
</commit_message>
<xml_diff>
--- a/Items/Templates/Didnt take offer and re-applies.docx
+++ b/Items/Templates/Didnt take offer and re-applies.docx
@@ -36,8 +36,6 @@
                 <w:szCs w:val="20"/>
               </w:rPr>
             </w:pPr>
-            <w:bookmarkStart w:id="0" w:name="_GoBack"/>
-            <w:bookmarkEnd w:id="0"/>
             <w:r>
               <w:rPr>
                 <w:rFonts w:ascii="Helvetica" w:hAnsi="Helvetica" w:cs="Arial"/>
@@ -111,6 +109,7 @@
                       <w:color w:val="1F497D"/>
                       <w:sz w:val="28"/>
                       <w:szCs w:val="28"/>
+                      <w:lang w:val="en-GB"/>
                     </w:rPr>
                   </w:pPr>
                   <w:r>
@@ -119,6 +118,7 @@
                       <w:color w:val="1F497D"/>
                       <w:sz w:val="28"/>
                       <w:szCs w:val="28"/>
+                      <w:lang w:val="en-GB"/>
                     </w:rPr>
                     <w:t> </w:t>
                   </w:r>
@@ -137,26 +137,78 @@
                       <w:color w:val="1F497D"/>
                       <w:sz w:val="28"/>
                       <w:szCs w:val="28"/>
-                    </w:rPr>
-                  </w:pPr>
-                  <w:r>
-                    <w:rPr>
-                      <w:rFonts w:ascii="Tahoma" w:hAnsi="Tahoma" w:cs="Tahoma" w:hint="eastAsia"/>
+                      <w:lang w:val="en-GB"/>
+                    </w:rPr>
+                  </w:pPr>
+                  <w:r>
+                    <w:rPr>
+                      <w:rFonts w:ascii="Tahoma" w:hAnsi="Tahoma" w:cs="Tahoma"/>
                       <w:color w:val="1F497D"/>
                       <w:sz w:val="28"/>
                       <w:szCs w:val="28"/>
                       <w:lang w:val="en-GB"/>
                     </w:rPr>
-                    <w:t xml:space="preserve">Your completed application is currently </w:t>
-                  </w:r>
-                  <w:r>
-                    <w:rPr>
-                      <w:rFonts w:ascii="Tahoma" w:hAnsi="Tahoma" w:cs="Tahoma" w:hint="eastAsia"/>
+                    <w:fldChar w:fldCharType="begin"/>
+                  </w:r>
+                  <w:r>
+                    <w:rPr>
+                      <w:rFonts w:ascii="Tahoma" w:hAnsi="Tahoma" w:cs="Tahoma"/>
                       <w:color w:val="1F497D"/>
                       <w:sz w:val="28"/>
                       <w:szCs w:val="28"/>
-                    </w:rPr>
-                    <w:t>under review</w:t>
+                      <w:lang w:val="en-GB"/>
+                    </w:rPr>
+                    <w:instrText xml:space="preserve"> MERGEFIELD  &lt;&lt;FirstName&gt;&gt;  \* MERGEFORMAT </w:instrText>
+                  </w:r>
+                  <w:r>
+                    <w:rPr>
+                      <w:rFonts w:ascii="Tahoma" w:hAnsi="Tahoma" w:cs="Tahoma"/>
+                      <w:color w:val="1F497D"/>
+                      <w:sz w:val="28"/>
+                      <w:szCs w:val="28"/>
+                      <w:lang w:val="en-GB"/>
+                    </w:rPr>
+                    <w:fldChar w:fldCharType="separate"/>
+                  </w:r>
+                  <w:r>
+                    <w:rPr>
+                      <w:rFonts w:ascii="Tahoma" w:hAnsi="Tahoma" w:cs="Tahoma"/>
+                      <w:color w:val="1F497D"/>
+                      <w:sz w:val="28"/>
+                      <w:szCs w:val="28"/>
+                      <w:lang w:val="en-GB"/>
+                    </w:rPr>
+                    <w:t>«&lt;&lt;FirstName&gt;&gt;»</w:t>
+                  </w:r>
+                  <w:r>
+                    <w:rPr>
+                      <w:rFonts w:ascii="Tahoma" w:hAnsi="Tahoma" w:cs="Tahoma"/>
+                      <w:color w:val="1F497D"/>
+                      <w:sz w:val="28"/>
+                      <w:szCs w:val="28"/>
+                      <w:lang w:val="en-GB"/>
+                    </w:rPr>
+                    <w:fldChar w:fldCharType="end"/>
+                  </w:r>
+                  <w:r>
+                    <w:rPr>
+                      <w:rFonts w:ascii="Tahoma" w:hAnsi="Tahoma" w:cs="Tahoma"/>
+                      <w:color w:val="1F497D"/>
+                      <w:sz w:val="28"/>
+                      <w:szCs w:val="28"/>
+                      <w:lang w:val="en-GB"/>
+                    </w:rPr>
+                    <w:t xml:space="preserve">, </w:t>
+                  </w:r>
+                  <w:r>
+                    <w:rPr>
+                      <w:rFonts w:ascii="Tahoma" w:hAnsi="Tahoma" w:cs="Tahoma"/>
+                      <w:color w:val="1F497D"/>
+                      <w:sz w:val="28"/>
+                      <w:szCs w:val="28"/>
+                      <w:lang w:val="en-GB"/>
+                    </w:rPr>
+                    <w:t>we are currently re-analysing your business in order to make you a new funding offer.</w:t>
                   </w:r>
                 </w:p>
               </w:tc>
@@ -166,7 +218,23 @@
                   <w:vAlign w:val="center"/>
                 </w:tcPr>
                 <w:p>
-                  <w:r>
+                  <w:pPr>
+                    <w:rPr>
+                      <w:rFonts w:ascii="Tahoma" w:hAnsi="Tahoma" w:cs="Tahoma"/>
+                      <w:color w:val="1F497D"/>
+                      <w:sz w:val="28"/>
+                      <w:szCs w:val="28"/>
+                      <w:lang w:val="en-GB"/>
+                    </w:rPr>
+                  </w:pPr>
+                  <w:r>
+                    <w:rPr>
+                      <w:rFonts w:ascii="Tahoma" w:hAnsi="Tahoma" w:cs="Tahoma"/>
+                      <w:color w:val="1F497D"/>
+                      <w:sz w:val="28"/>
+                      <w:szCs w:val="28"/>
+                      <w:lang w:val="en-GB"/>
+                    </w:rPr>
                     <w:t> </w:t>
                   </w:r>
                 </w:p>
@@ -374,7 +442,7 @@
                       <w:szCs w:val="20"/>
                       <w:lang w:val="en-GB"/>
                     </w:rPr>
-                    <w:t xml:space="preserve">Thank you for completing your loan application.  </w:t>
+                    <w:t xml:space="preserve">As a valued customer, we would like to thank you for re-applying for EZBOB funding to grow your business. </w:t>
                   </w:r>
                 </w:p>
                 <w:p>
@@ -393,7 +461,7 @@
                       <w:szCs w:val="20"/>
                       <w:lang w:val="en-GB"/>
                     </w:rPr>
-                    <w:t>We deal exclusively with online businesses like yourself, and specialise in making sure funds are available for your business when you need them.</w:t>
+                    <w:t xml:space="preserve">We are currently re-analysing your business and will shortly get back to you with a firm funding offer based on your most recent business performance. </w:t>
                   </w:r>
                 </w:p>
                 <w:p>
@@ -403,6 +471,7 @@
                       <w:rFonts w:ascii="Tahoma" w:hAnsi="Tahoma" w:cs="Tahoma"/>
                       <w:sz w:val="20"/>
                       <w:szCs w:val="20"/>
+                      <w:lang w:val="en-GB"/>
                     </w:rPr>
                   </w:pPr>
                   <w:r>
@@ -412,11 +481,92 @@
                       <w:szCs w:val="20"/>
                       <w:lang w:val="en-GB"/>
                     </w:rPr>
-                    <w:t>Currently we are reviewing your loan application and should you qualify, you will receive an email from us with an offer amount and the terms. This will have been based on the assessment of the details you provided in your application.</w:t>
-                  </w:r>
-                </w:p>
-                <w:p>
-                  <w:pPr>
+                    <w:t>To take advantage of this unique offer please log into your account</w:t>
+                  </w:r>
+                  <w:r>
+                    <w:rPr>
+                      <w:rFonts w:ascii="Tahoma" w:hAnsi="Tahoma" w:cs="Tahoma"/>
+                      <w:sz w:val="20"/>
+                      <w:szCs w:val="20"/>
+                      <w:lang w:val="en-GB"/>
+                    </w:rPr>
+                    <w:t xml:space="preserve"> </w:t>
+                  </w:r>
+                  <w:r>
+                    <w:rPr>
+                      <w:rFonts w:ascii="Tahoma" w:hAnsi="Tahoma" w:cs="Tahoma"/>
+                      <w:sz w:val="20"/>
+                      <w:szCs w:val="20"/>
+                    </w:rPr>
+                    <w:fldChar w:fldCharType="begin"/>
+                  </w:r>
+                  <w:r>
+                    <w:rPr>
+                      <w:rFonts w:ascii="Tahoma" w:hAnsi="Tahoma" w:cs="Tahoma"/>
+                      <w:sz w:val="20"/>
+                      <w:szCs w:val="20"/>
+                    </w:rPr>
+                    <w:instrText xml:space="preserve"> MERGEFIELD  &lt;&lt;Dashboard&gt;&gt;  \* MERGEFORMAT </w:instrText>
+                  </w:r>
+                  <w:r>
+                    <w:rPr>
+                      <w:rFonts w:ascii="Tahoma" w:hAnsi="Tahoma" w:cs="Tahoma"/>
+                      <w:sz w:val="20"/>
+                      <w:szCs w:val="20"/>
+                    </w:rPr>
+                    <w:fldChar w:fldCharType="separate"/>
+                  </w:r>
+                  <w:r>
+                    <w:rPr>
+                      <w:rFonts w:ascii="Tahoma" w:hAnsi="Tahoma" w:cs="Tahoma"/>
+                      <w:noProof/>
+                      <w:sz w:val="20"/>
+                      <w:szCs w:val="20"/>
+                    </w:rPr>
+                    <w:t>«&lt;&lt;Dashboard&gt;&gt;»</w:t>
+                  </w:r>
+                  <w:r>
+                    <w:rPr>
+                      <w:rFonts w:ascii="Tahoma" w:hAnsi="Tahoma" w:cs="Tahoma"/>
+                      <w:sz w:val="20"/>
+                      <w:szCs w:val="20"/>
+                    </w:rPr>
+                    <w:fldChar w:fldCharType="end"/>
+                  </w:r>
+                  <w:r>
+                    <w:rPr>
+                      <w:rFonts w:ascii="Tahoma" w:hAnsi="Tahoma" w:cs="Tahoma"/>
+                      <w:noProof/>
+                      <w:sz w:val="20"/>
+                      <w:szCs w:val="20"/>
+                    </w:rPr>
+                    <w:t xml:space="preserve"> </w:t>
+                  </w:r>
+                  <w:r>
+                    <w:rPr>
+                      <w:rFonts w:ascii="Tahoma" w:hAnsi="Tahoma" w:cs="Tahoma" w:hint="eastAsia"/>
+                      <w:sz w:val="20"/>
+                      <w:szCs w:val="20"/>
+                      <w:lang w:val="en-GB"/>
+                    </w:rPr>
+                    <w:t>where you will be able to:</w:t>
+                  </w:r>
+                  <w:r>
+                    <w:rPr>
+                      <w:rFonts w:ascii="Tahoma" w:hAnsi="Tahoma" w:cs="Tahoma"/>
+                      <w:sz w:val="20"/>
+                      <w:szCs w:val="20"/>
+                      <w:lang w:val="en-GB"/>
+                    </w:rPr>
+                    <w:t xml:space="preserve"> </w:t>
+                  </w:r>
+                </w:p>
+                <w:p>
+                  <w:pPr>
+                    <w:numPr>
+                      <w:ilvl w:val="0"/>
+                      <w:numId w:val="2"/>
+                    </w:numPr>
                     <w:spacing w:after="150"/>
                     <w:rPr>
                       <w:rFonts w:ascii="Tahoma" w:hAnsi="Tahoma" w:cs="Tahoma"/>
@@ -429,18 +579,31 @@
                       <w:rFonts w:ascii="Tahoma" w:hAnsi="Tahoma" w:cs="Tahoma" w:hint="eastAsia"/>
                       <w:sz w:val="20"/>
                       <w:szCs w:val="20"/>
-                    </w:rPr>
-                    <w:t>You should be receiving an email with an offer in the next 30 minutes. In some cases the decision could be delayed up to 12 hours due to processing your shop data from the marketplace databases.</w:t>
-                  </w:r>
-                </w:p>
-                <w:p>
-                  <w:pPr>
+                      <w:lang w:val="en-GB"/>
+                    </w:rPr>
+                    <w:t xml:space="preserve">Choose the exact amount of funding up </w:t>
+                  </w:r>
+                  <w:r>
+                    <w:rPr>
+                      <w:rFonts w:ascii="Tahoma" w:hAnsi="Tahoma" w:cs="Tahoma" w:hint="eastAsia"/>
+                      <w:sz w:val="20"/>
+                      <w:szCs w:val="20"/>
+                      <w:lang w:val="en-GB"/>
+                    </w:rPr>
+                    <w:t xml:space="preserve">to the maximum amount that we have made available in this offer. </w:t>
+                  </w:r>
+                </w:p>
+                <w:p>
+                  <w:pPr>
+                    <w:numPr>
+                      <w:ilvl w:val="0"/>
+                      <w:numId w:val="2"/>
+                    </w:numPr>
                     <w:spacing w:after="150"/>
                     <w:rPr>
                       <w:rFonts w:ascii="Tahoma" w:hAnsi="Tahoma" w:cs="Tahoma"/>
                       <w:sz w:val="20"/>
                       <w:szCs w:val="20"/>
-                      <w:lang w:val="en-GB"/>
                     </w:rPr>
                   </w:pPr>
                   <w:r>
@@ -448,8 +611,234 @@
                       <w:rFonts w:ascii="Tahoma" w:hAnsi="Tahoma" w:cs="Tahoma" w:hint="eastAsia"/>
                       <w:sz w:val="20"/>
                       <w:szCs w:val="20"/>
-                    </w:rPr>
-                    <w:t xml:space="preserve">In case you don't receive a funding decision from us in the next 12 hours please contact our customer care service by phone: 0800 011 4787 or via email: </w:t>
+                      <w:lang w:val="en-GB"/>
+                    </w:rPr>
+                    <w:t>Choose the loan period of up to 12 months</w:t>
+                  </w:r>
+                </w:p>
+                <w:p>
+                  <w:pPr>
+                    <w:numPr>
+                      <w:ilvl w:val="0"/>
+                      <w:numId w:val="2"/>
+                    </w:numPr>
+                    <w:spacing w:after="150"/>
+                    <w:rPr>
+                      <w:rFonts w:ascii="Tahoma" w:hAnsi="Tahoma" w:cs="Tahoma"/>
+                      <w:sz w:val="20"/>
+                      <w:szCs w:val="20"/>
+                    </w:rPr>
+                  </w:pPr>
+                  <w:r>
+                    <w:rPr>
+                      <w:rFonts w:ascii="Tahoma" w:hAnsi="Tahoma" w:cs="Tahoma" w:hint="eastAsia"/>
+                      <w:sz w:val="20"/>
+                      <w:szCs w:val="20"/>
+                      <w:lang w:val="en-GB"/>
+                    </w:rPr>
+                    <w:t>Enjoy a reduced monthly interest with a saving of up to 20%</w:t>
+                  </w:r>
+                </w:p>
+                <w:p>
+                  <w:pPr>
+                    <w:numPr>
+                      <w:ilvl w:val="0"/>
+                      <w:numId w:val="2"/>
+                    </w:numPr>
+                    <w:spacing w:after="150"/>
+                    <w:rPr>
+                      <w:rFonts w:ascii="Tahoma" w:hAnsi="Tahoma" w:cs="Tahoma"/>
+                      <w:sz w:val="20"/>
+                      <w:szCs w:val="20"/>
+                    </w:rPr>
+                  </w:pPr>
+                  <w:r>
+                    <w:rPr>
+                      <w:rFonts w:ascii="Tahoma" w:hAnsi="Tahoma" w:cs="Tahoma" w:hint="eastAsia"/>
+                      <w:sz w:val="20"/>
+                      <w:szCs w:val="20"/>
+                      <w:lang w:val="en-GB"/>
+                    </w:rPr>
+                    <w:t>Returning customers benefit from an additional rate reduction of up to 30%</w:t>
+                  </w:r>
+                </w:p>
+                <w:p>
+                  <w:pPr>
+                    <w:spacing w:after="150"/>
+                    <w:rPr>
+                      <w:rFonts w:ascii="Tahoma" w:hAnsi="Tahoma" w:cs="Tahoma"/>
+                      <w:sz w:val="20"/>
+                      <w:szCs w:val="20"/>
+                    </w:rPr>
+                  </w:pPr>
+                  <w:r>
+                    <w:rPr>
+                      <w:rFonts w:ascii="Tahoma" w:hAnsi="Tahoma" w:cs="Tahoma" w:hint="eastAsia"/>
+                      <w:sz w:val="20"/>
+                      <w:szCs w:val="20"/>
+                      <w:lang w:val="en-GB"/>
+                    </w:rPr>
+                    <w:t xml:space="preserve"> </w:t>
+                  </w:r>
+                  <w:r>
+                    <w:rPr>
+                      <w:rFonts w:ascii="Tahoma" w:hAnsi="Tahoma" w:cs="Tahoma" w:hint="eastAsia"/>
+                      <w:sz w:val="20"/>
+                      <w:szCs w:val="20"/>
+                    </w:rPr>
+                    <w:t xml:space="preserve"> </w:t>
+                  </w:r>
+                </w:p>
+                <w:p>
+                  <w:pPr>
+                    <w:spacing w:after="150"/>
+                    <w:rPr>
+                      <w:rFonts w:ascii="Tahoma" w:hAnsi="Tahoma" w:cs="Tahoma"/>
+                      <w:sz w:val="20"/>
+                      <w:szCs w:val="20"/>
+                    </w:rPr>
+                  </w:pPr>
+                  <w:r>
+                    <w:rPr>
+                      <w:rFonts w:ascii="Tahoma" w:hAnsi="Tahoma" w:cs="Tahoma" w:hint="eastAsia"/>
+                      <w:sz w:val="20"/>
+                      <w:szCs w:val="20"/>
+                      <w:lang w:val="en-GB"/>
+                    </w:rPr>
+                    <w:t>Once you see a clear repayment schedule and agree to the terms and conditions you can accept our offer.  Funds will be transferred to you via Faster Pay</w:t>
+                  </w:r>
+                  <w:bookmarkStart w:id="0" w:name="_GoBack"/>
+                  <w:bookmarkEnd w:id="0"/>
+                  <w:r>
+                    <w:rPr>
+                      <w:rFonts w:ascii="Tahoma" w:hAnsi="Tahoma" w:cs="Tahoma" w:hint="eastAsia"/>
+                      <w:sz w:val="20"/>
+                      <w:szCs w:val="20"/>
+                      <w:lang w:val="en-GB"/>
+                    </w:rPr>
+                    <w:t>ment Service and you should see them in your account in 30 minutes or less.</w:t>
+                  </w:r>
+                </w:p>
+                <w:p>
+                  <w:pPr>
+                    <w:spacing w:after="150"/>
+                    <w:rPr>
+                      <w:rFonts w:ascii="Tahoma" w:hAnsi="Tahoma" w:cs="Tahoma"/>
+                      <w:sz w:val="20"/>
+                      <w:szCs w:val="20"/>
+                    </w:rPr>
+                  </w:pPr>
+                  <w:r>
+                    <w:rPr>
+                      <w:rFonts w:ascii="Tahoma" w:hAnsi="Tahoma" w:cs="Tahoma" w:hint="eastAsia"/>
+                      <w:sz w:val="20"/>
+                      <w:szCs w:val="20"/>
+                      <w:lang w:val="en-GB"/>
+                    </w:rPr>
+                    <w:t>We would like to remind you that if you want to qualify for more funds and enjoy better terms you can log-in to your account</w:t>
+                  </w:r>
+                  <w:r>
+                    <w:rPr>
+                      <w:rFonts w:ascii="Tahoma" w:hAnsi="Tahoma" w:cs="Tahoma"/>
+                      <w:sz w:val="20"/>
+                      <w:szCs w:val="20"/>
+                      <w:lang w:val="en-GB"/>
+                    </w:rPr>
+                    <w:t xml:space="preserve"> </w:t>
+                  </w:r>
+                  <w:r>
+                    <w:rPr>
+                      <w:rFonts w:ascii="Tahoma" w:hAnsi="Tahoma" w:cs="Tahoma"/>
+                      <w:sz w:val="20"/>
+                      <w:szCs w:val="20"/>
+                    </w:rPr>
+                    <w:fldChar w:fldCharType="begin"/>
+                  </w:r>
+                  <w:r>
+                    <w:rPr>
+                      <w:rFonts w:ascii="Tahoma" w:hAnsi="Tahoma" w:cs="Tahoma"/>
+                      <w:sz w:val="20"/>
+                      <w:szCs w:val="20"/>
+                    </w:rPr>
+                    <w:instrText xml:space="preserve"> MERGEFIELD  &lt;&lt;Dashboard&gt;&gt;  \* MERGEFORMAT </w:instrText>
+                  </w:r>
+                  <w:r>
+                    <w:rPr>
+                      <w:rFonts w:ascii="Tahoma" w:hAnsi="Tahoma" w:cs="Tahoma"/>
+                      <w:sz w:val="20"/>
+                      <w:szCs w:val="20"/>
+                    </w:rPr>
+                    <w:fldChar w:fldCharType="separate"/>
+                  </w:r>
+                  <w:r>
+                    <w:rPr>
+                      <w:rFonts w:ascii="Tahoma" w:hAnsi="Tahoma" w:cs="Tahoma"/>
+                      <w:noProof/>
+                      <w:sz w:val="20"/>
+                      <w:szCs w:val="20"/>
+                    </w:rPr>
+                    <w:t>«&lt;&lt;Dashboard&gt;&gt;»</w:t>
+                  </w:r>
+                  <w:r>
+                    <w:rPr>
+                      <w:rFonts w:ascii="Tahoma" w:hAnsi="Tahoma" w:cs="Tahoma"/>
+                      <w:sz w:val="20"/>
+                      <w:szCs w:val="20"/>
+                    </w:rPr>
+                    <w:fldChar w:fldCharType="end"/>
+                  </w:r>
+                  <w:r>
+                    <w:rPr>
+                      <w:rFonts w:ascii="Tahoma" w:hAnsi="Tahoma" w:cs="Tahoma"/>
+                      <w:sz w:val="20"/>
+                      <w:szCs w:val="20"/>
+                      <w:lang w:val="en-GB"/>
+                    </w:rPr>
+                    <w:t xml:space="preserve"> </w:t>
+                  </w:r>
+                  <w:r>
+                    <w:rPr>
+                      <w:rFonts w:ascii="Tahoma" w:hAnsi="Tahoma" w:cs="Tahoma" w:hint="eastAsia"/>
+                      <w:sz w:val="20"/>
+                      <w:szCs w:val="20"/>
+                      <w:lang w:val="en-GB"/>
+                    </w:rPr>
+                    <w:t xml:space="preserve">and link </w:t>
+                  </w:r>
+                  <w:r>
+                    <w:rPr>
+                      <w:rFonts w:ascii="Tahoma" w:hAnsi="Tahoma" w:cs="Tahoma" w:hint="eastAsia"/>
+                      <w:sz w:val="20"/>
+                      <w:szCs w:val="20"/>
+                    </w:rPr>
+                    <w:t>additional store/s or other data sources that EZBOB supports.</w:t>
+                  </w:r>
+                </w:p>
+                <w:p>
+                  <w:pPr>
+                    <w:spacing w:after="150"/>
+                    <w:rPr>
+                      <w:rFonts w:ascii="Tahoma" w:hAnsi="Tahoma" w:cs="Tahoma"/>
+                      <w:sz w:val="20"/>
+                      <w:szCs w:val="20"/>
+                    </w:rPr>
+                  </w:pPr>
+                  <w:r>
+                    <w:rPr>
+                      <w:rFonts w:ascii="Tahoma" w:hAnsi="Tahoma" w:cs="Tahoma" w:hint="eastAsia"/>
+                      <w:sz w:val="20"/>
+                      <w:szCs w:val="20"/>
+                      <w:lang w:val="en-GB"/>
+                    </w:rPr>
+                    <w:t xml:space="preserve">Otherwise, depending on your specific circumstances we might be able to increase the funding amount. </w:t>
+                  </w:r>
+                  <w:r>
+                    <w:rPr>
+                      <w:rFonts w:ascii="Tahoma" w:hAnsi="Tahoma" w:cs="Tahoma" w:hint="eastAsia"/>
+                      <w:sz w:val="20"/>
+                      <w:szCs w:val="20"/>
+                    </w:rPr>
+                    <w:t xml:space="preserve">Please contact our customer care service by phone: 0800 011 4787 or via email: </w:t>
                   </w:r>
                   <w:hyperlink r:id="rId6" w:history="1">
                     <w:r>
@@ -470,6 +859,16 @@
                     </w:rPr>
                     <w:t>.</w:t>
                   </w:r>
+                </w:p>
+                <w:p>
+                  <w:pPr>
+                    <w:spacing w:after="150"/>
+                    <w:rPr>
+                      <w:rFonts w:ascii="Tahoma" w:hAnsi="Tahoma" w:cs="Tahoma"/>
+                      <w:sz w:val="20"/>
+                      <w:szCs w:val="20"/>
+                    </w:rPr>
+                  </w:pPr>
                 </w:p>
                 <w:p>
                   <w:pPr>
@@ -848,6 +1247,119 @@
 <file path=word/numbering.xml><?xml version="1.0" encoding="utf-8"?>
 <w:numbering xmlns:wpc="http://schemas.microsoft.com/office/word/2010/wordprocessingCanvas" xmlns:mc="http://schemas.openxmlformats.org/markup-compatibility/2006" xmlns:o="urn:schemas-microsoft-com:office:office" xmlns:r="http://schemas.openxmlformats.org/officeDocument/2006/relationships" xmlns:m="http://schemas.openxmlformats.org/officeDocument/2006/math" xmlns:v="urn:schemas-microsoft-com:vml" xmlns:wp14="http://schemas.microsoft.com/office/word/2010/wordprocessingDrawing" xmlns:wp="http://schemas.openxmlformats.org/drawingml/2006/wordprocessingDrawing" xmlns:w10="urn:schemas-microsoft-com:office:word" xmlns:w="http://schemas.openxmlformats.org/wordprocessingml/2006/main" xmlns:w14="http://schemas.microsoft.com/office/word/2010/wordml" xmlns:wpg="http://schemas.microsoft.com/office/word/2010/wordprocessingGroup" xmlns:wpi="http://schemas.microsoft.com/office/word/2010/wordprocessingInk" xmlns:wne="http://schemas.microsoft.com/office/word/2006/wordml" xmlns:wps="http://schemas.microsoft.com/office/word/2010/wordprocessingShape" mc:Ignorable="w14 wp14">
   <w:abstractNum w:abstractNumId="0">
+    <w:nsid w:val="03841CFE"/>
+    <w:multiLevelType w:val="hybridMultilevel"/>
+    <w:tmpl w:val="D870E4B2"/>
+    <w:lvl w:ilvl="0" w:tplc="FD101CC8">
+      <w:start w:val="1"/>
+      <w:numFmt w:val="decimal"/>
+      <w:lvlText w:val="%1."/>
+      <w:lvlJc w:val="left"/>
+      <w:pPr>
+        <w:tabs>
+          <w:tab w:val="num" w:pos="720"/>
+        </w:tabs>
+        <w:ind w:left="720" w:hanging="360"/>
+      </w:pPr>
+    </w:lvl>
+    <w:lvl w:ilvl="1" w:tplc="7C94E15A" w:tentative="1">
+      <w:start w:val="1"/>
+      <w:numFmt w:val="decimal"/>
+      <w:lvlText w:val="%2."/>
+      <w:lvlJc w:val="left"/>
+      <w:pPr>
+        <w:tabs>
+          <w:tab w:val="num" w:pos="1440"/>
+        </w:tabs>
+        <w:ind w:left="1440" w:hanging="360"/>
+      </w:pPr>
+    </w:lvl>
+    <w:lvl w:ilvl="2" w:tplc="BAAE4E06" w:tentative="1">
+      <w:start w:val="1"/>
+      <w:numFmt w:val="decimal"/>
+      <w:lvlText w:val="%3."/>
+      <w:lvlJc w:val="left"/>
+      <w:pPr>
+        <w:tabs>
+          <w:tab w:val="num" w:pos="2160"/>
+        </w:tabs>
+        <w:ind w:left="2160" w:hanging="360"/>
+      </w:pPr>
+    </w:lvl>
+    <w:lvl w:ilvl="3" w:tplc="B4D4C4E2" w:tentative="1">
+      <w:start w:val="1"/>
+      <w:numFmt w:val="decimal"/>
+      <w:lvlText w:val="%4."/>
+      <w:lvlJc w:val="left"/>
+      <w:pPr>
+        <w:tabs>
+          <w:tab w:val="num" w:pos="2880"/>
+        </w:tabs>
+        <w:ind w:left="2880" w:hanging="360"/>
+      </w:pPr>
+    </w:lvl>
+    <w:lvl w:ilvl="4" w:tplc="8ED04144" w:tentative="1">
+      <w:start w:val="1"/>
+      <w:numFmt w:val="decimal"/>
+      <w:lvlText w:val="%5."/>
+      <w:lvlJc w:val="left"/>
+      <w:pPr>
+        <w:tabs>
+          <w:tab w:val="num" w:pos="3600"/>
+        </w:tabs>
+        <w:ind w:left="3600" w:hanging="360"/>
+      </w:pPr>
+    </w:lvl>
+    <w:lvl w:ilvl="5" w:tplc="4022E6F6" w:tentative="1">
+      <w:start w:val="1"/>
+      <w:numFmt w:val="decimal"/>
+      <w:lvlText w:val="%6."/>
+      <w:lvlJc w:val="left"/>
+      <w:pPr>
+        <w:tabs>
+          <w:tab w:val="num" w:pos="4320"/>
+        </w:tabs>
+        <w:ind w:left="4320" w:hanging="360"/>
+      </w:pPr>
+    </w:lvl>
+    <w:lvl w:ilvl="6" w:tplc="1D0EEDCC" w:tentative="1">
+      <w:start w:val="1"/>
+      <w:numFmt w:val="decimal"/>
+      <w:lvlText w:val="%7."/>
+      <w:lvlJc w:val="left"/>
+      <w:pPr>
+        <w:tabs>
+          <w:tab w:val="num" w:pos="5040"/>
+        </w:tabs>
+        <w:ind w:left="5040" w:hanging="360"/>
+      </w:pPr>
+    </w:lvl>
+    <w:lvl w:ilvl="7" w:tplc="52E2274A" w:tentative="1">
+      <w:start w:val="1"/>
+      <w:numFmt w:val="decimal"/>
+      <w:lvlText w:val="%8."/>
+      <w:lvlJc w:val="left"/>
+      <w:pPr>
+        <w:tabs>
+          <w:tab w:val="num" w:pos="5760"/>
+        </w:tabs>
+        <w:ind w:left="5760" w:hanging="360"/>
+      </w:pPr>
+    </w:lvl>
+    <w:lvl w:ilvl="8" w:tplc="93BE66D8" w:tentative="1">
+      <w:start w:val="1"/>
+      <w:numFmt w:val="decimal"/>
+      <w:lvlText w:val="%9."/>
+      <w:lvlJc w:val="left"/>
+      <w:pPr>
+        <w:tabs>
+          <w:tab w:val="num" w:pos="6480"/>
+        </w:tabs>
+        <w:ind w:left="6480" w:hanging="360"/>
+      </w:pPr>
+    </w:lvl>
+  </w:abstractNum>
+  <w:abstractNum w:abstractNumId="1">
     <w:nsid w:val="51AD0DAD"/>
     <w:multiLevelType w:val="hybridMultilevel"/>
     <w:tmpl w:val="9DB2383E"/>
@@ -961,6 +1473,9 @@
     </w:lvl>
   </w:abstractNum>
   <w:num w:numId="1">
+    <w:abstractNumId w:val="1"/>
+  </w:num>
+  <w:num w:numId="2">
     <w:abstractNumId w:val="0"/>
   </w:num>
 </w:numbering>
@@ -1129,7 +1644,6 @@
   <w:style w:type="character" w:default="1" w:styleId="DefaultParagraphFont">
     <w:name w:val="Default Paragraph Font"/>
     <w:uiPriority w:val="1"/>
-    <w:semiHidden/>
     <w:unhideWhenUsed/>
   </w:style>
   <w:style w:type="table" w:default="1" w:styleId="TableNormal">
@@ -1374,7 +1888,6 @@
   <w:style w:type="character" w:default="1" w:styleId="DefaultParagraphFont">
     <w:name w:val="Default Paragraph Font"/>
     <w:uiPriority w:val="1"/>
-    <w:semiHidden/>
     <w:unhideWhenUsed/>
   </w:style>
   <w:style w:type="table" w:default="1" w:styleId="TableNormal">

</xml_diff>